<commit_message>
Correction couverture @ 100%
</commit_message>
<xml_diff>
--- a/Laboratoire Instructions.docx
+++ b/Laboratoire Instructions.docx
@@ -6,8 +6,6 @@
       <w:pPr>
         <w:pStyle w:val="Titre"/>
       </w:pPr>
-      <w:bookmarkStart w:id="0" w:name="_GoBack"/>
-      <w:bookmarkEnd w:id="0"/>
       <w:r>
         <w:t>Laboratoire S22</w:t>
       </w:r>
@@ -139,6 +137,45 @@
             <w:tcW w:w="8828" w:type="dxa"/>
           </w:tcPr>
           <w:p/>
+          <w:p>
+            <w:r>
+              <w:drawing>
+                <wp:inline distT="0" distB="0" distL="0" distR="0" wp14:anchorId="254107CC" wp14:editId="4AD4F3CD">
+                  <wp:extent cx="5612130" cy="600075"/>
+                  <wp:effectExtent l="0" t="0" r="7620" b="9525"/>
+                  <wp:docPr id="1" name="Image 1"/>
+                  <wp:cNvGraphicFramePr>
+                    <a:graphicFrameLocks xmlns:a="http://schemas.openxmlformats.org/drawingml/2006/main" noChangeAspect="1"/>
+                  </wp:cNvGraphicFramePr>
+                  <a:graphic xmlns:a="http://schemas.openxmlformats.org/drawingml/2006/main">
+                    <a:graphicData uri="http://schemas.openxmlformats.org/drawingml/2006/picture">
+                      <pic:pic xmlns:pic="http://schemas.openxmlformats.org/drawingml/2006/picture">
+                        <pic:nvPicPr>
+                          <pic:cNvPr id="1" name=""/>
+                          <pic:cNvPicPr/>
+                        </pic:nvPicPr>
+                        <pic:blipFill>
+                          <a:blip r:embed="rId5"/>
+                          <a:stretch>
+                            <a:fillRect/>
+                          </a:stretch>
+                        </pic:blipFill>
+                        <pic:spPr>
+                          <a:xfrm>
+                            <a:off x="0" y="0"/>
+                            <a:ext cx="5612130" cy="600075"/>
+                          </a:xfrm>
+                          <a:prstGeom prst="rect">
+                            <a:avLst/>
+                          </a:prstGeom>
+                        </pic:spPr>
+                      </pic:pic>
+                    </a:graphicData>
+                  </a:graphic>
+                </wp:inline>
+              </w:drawing>
+            </w:r>
+          </w:p>
         </w:tc>
       </w:tr>
     </w:tbl>
@@ -178,7 +215,7 @@
       <w:r>
         <w:t xml:space="preserve">, que cette méthode envoie une Exception de type </w:t>
       </w:r>
-      <w:hyperlink r:id="rId5" w:history="1">
+      <w:hyperlink r:id="rId6" w:history="1">
         <w:proofErr w:type="spellStart"/>
         <w:r>
           <w:rPr>

</xml_diff>